<commit_message>
update service API document
</commit_message>
<xml_diff>
--- a/service_apis.docx
+++ b/service_apis.docx
@@ -39,7 +39,7 @@
         <w:gridCol w:w="2074"/>
         <w:gridCol w:w="2074"/>
         <w:gridCol w:w="2074"/>
-        <w:gridCol w:w="2074"/>
+        <w:gridCol w:w="5538"/>
       </w:tblGrid>
       <w:tr>
         <w:tc>
@@ -101,7 +101,7 @@
         </w:tc>
         <w:tc>
           <w:tcPr>
-            <w:tcW w:w="2074" w:type="dxa"/>
+            <w:tcW w:w="5538" w:type="dxa"/>
           </w:tcPr>
           <w:p>
             <w:pPr>
@@ -161,7 +161,7 @@
         </w:tc>
         <w:tc>
           <w:tcPr>
-            <w:tcW w:w="2074" w:type="dxa"/>
+            <w:tcW w:w="5538" w:type="dxa"/>
           </w:tcPr>
           <w:p>
             <w:r>
@@ -173,6 +173,371 @@
           </w:p>
         </w:tc>
       </w:tr>
+      <w:tr>
+        <w:tc>
+          <w:tcPr>
+            <w:tcW w:w="2074" w:type="dxa"/>
+          </w:tcPr>
+          <w:p>
+            <w:r>
+              <w:rPr>
+                <w:rFonts w:hint="eastAsia"/>
+              </w:rPr>
+              <w:t>2016-06-27</w:t>
+            </w:r>
+          </w:p>
+        </w:tc>
+        <w:tc>
+          <w:tcPr>
+            <w:tcW w:w="2074" w:type="dxa"/>
+          </w:tcPr>
+          <w:p>
+            <w:r>
+              <w:rPr>
+                <w:rFonts w:hint="eastAsia"/>
+              </w:rPr>
+              <w:t>1.0.1</w:t>
+            </w:r>
+          </w:p>
+        </w:tc>
+        <w:tc>
+          <w:tcPr>
+            <w:tcW w:w="2074" w:type="dxa"/>
+          </w:tcPr>
+          <w:p>
+            <w:r>
+              <w:rPr>
+                <w:rFonts w:hint="eastAsia"/>
+              </w:rPr>
+              <w:t>刘洋</w:t>
+            </w:r>
+          </w:p>
+        </w:tc>
+        <w:tc>
+          <w:tcPr>
+            <w:tcW w:w="5538" w:type="dxa"/>
+          </w:tcPr>
+          <w:p>
+            <w:pPr>
+              <w:pStyle w:val="a4"/>
+              <w:numPr>
+                <w:ilvl w:val="0"/>
+                <w:numId w:val="1"/>
+              </w:numPr>
+              <w:ind w:firstLineChars="0"/>
+            </w:pPr>
+            <w:r>
+              <w:rPr>
+                <w:rFonts w:hint="eastAsia"/>
+              </w:rPr>
+              <w:t>添加用户状态查询</w:t>
+            </w:r>
+          </w:p>
+          <w:p>
+            <w:pPr>
+              <w:pStyle w:val="a4"/>
+              <w:numPr>
+                <w:ilvl w:val="0"/>
+                <w:numId w:val="1"/>
+              </w:numPr>
+              <w:ind w:firstLineChars="0"/>
+            </w:pPr>
+            <w:r>
+              <w:rPr>
+                <w:rFonts w:hint="eastAsia"/>
+              </w:rPr>
+              <w:t>基本用户信息添加functions</w:t>
+            </w:r>
+          </w:p>
+        </w:tc>
+      </w:tr>
+      <w:tr>
+        <w:tc>
+          <w:tcPr>
+            <w:tcW w:w="2074" w:type="dxa"/>
+          </w:tcPr>
+          <w:p>
+            <w:pPr>
+              <w:rPr>
+                <w:rFonts w:hint="eastAsia"/>
+              </w:rPr>
+            </w:pPr>
+          </w:p>
+        </w:tc>
+        <w:tc>
+          <w:tcPr>
+            <w:tcW w:w="2074" w:type="dxa"/>
+          </w:tcPr>
+          <w:p>
+            <w:pPr>
+              <w:rPr>
+                <w:rFonts w:hint="eastAsia"/>
+              </w:rPr>
+            </w:pPr>
+          </w:p>
+        </w:tc>
+        <w:tc>
+          <w:tcPr>
+            <w:tcW w:w="2074" w:type="dxa"/>
+          </w:tcPr>
+          <w:p>
+            <w:pPr>
+              <w:rPr>
+                <w:rFonts w:hint="eastAsia"/>
+              </w:rPr>
+            </w:pPr>
+          </w:p>
+        </w:tc>
+        <w:tc>
+          <w:tcPr>
+            <w:tcW w:w="5538" w:type="dxa"/>
+          </w:tcPr>
+          <w:p>
+            <w:pPr>
+              <w:pStyle w:val="a4"/>
+              <w:numPr>
+                <w:ilvl w:val="0"/>
+                <w:numId w:val="1"/>
+              </w:numPr>
+              <w:ind w:firstLineChars="0"/>
+            </w:pPr>
+            <w:r>
+              <w:rPr>
+                <w:rFonts w:hint="eastAsia"/>
+              </w:rPr>
+              <w:t>公司办公室信息</w:t>
+            </w:r>
+          </w:p>
+          <w:p>
+            <w:pPr>
+              <w:pStyle w:val="a4"/>
+              <w:ind w:left="360" w:firstLineChars="0" w:firstLine="0"/>
+            </w:pPr>
+            <w:r>
+              <w:rPr>
+                <w:rFonts w:hint="eastAsia"/>
+              </w:rPr>
+              <w:t>n</w:t>
+            </w:r>
+            <w:r>
+              <w:rPr>
+                <w:rFonts w:hint="eastAsia"/>
+              </w:rPr>
+              <w:t xml:space="preserve">ative </w:t>
+            </w:r>
+            <w:r>
+              <w:t xml:space="preserve">-&gt; </w:t>
+            </w:r>
+            <w:proofErr w:type="spellStart"/>
+            <w:r>
+              <w:t>hiredOffice</w:t>
+            </w:r>
+            <w:proofErr w:type="spellEnd"/>
+            <w:r>
+              <w:t>;</w:t>
+            </w:r>
+          </w:p>
+          <w:p>
+            <w:pPr>
+              <w:pStyle w:val="a4"/>
+              <w:ind w:left="360" w:firstLineChars="0" w:firstLine="0"/>
+            </w:pPr>
+            <w:proofErr w:type="spellStart"/>
+            <w:r>
+              <w:t>clockingStartTime</w:t>
+            </w:r>
+            <w:proofErr w:type="spellEnd"/>
+            <w:r>
+              <w:t xml:space="preserve"> -&gt; </w:t>
+            </w:r>
+            <w:proofErr w:type="spellStart"/>
+            <w:r>
+              <w:t>clockingStartSeconds</w:t>
+            </w:r>
+            <w:proofErr w:type="spellEnd"/>
+            <w:r>
+              <w:t>;</w:t>
+            </w:r>
+          </w:p>
+          <w:p>
+            <w:pPr>
+              <w:pStyle w:val="a4"/>
+              <w:ind w:left="360" w:firstLineChars="0" w:firstLine="0"/>
+            </w:pPr>
+            <w:proofErr w:type="spellStart"/>
+            <w:r>
+              <w:t>clockingStopTime</w:t>
+            </w:r>
+            <w:proofErr w:type="spellEnd"/>
+            <w:r>
+              <w:t xml:space="preserve"> -&gt; </w:t>
+            </w:r>
+            <w:proofErr w:type="spellStart"/>
+            <w:r>
+              <w:t>clockingStopSeconds</w:t>
+            </w:r>
+            <w:proofErr w:type="spellEnd"/>
+          </w:p>
+          <w:p>
+            <w:pPr>
+              <w:pStyle w:val="a4"/>
+              <w:numPr>
+                <w:ilvl w:val="0"/>
+                <w:numId w:val="1"/>
+              </w:numPr>
+              <w:ind w:firstLineChars="0"/>
+            </w:pPr>
+            <w:r>
+              <w:rPr>
+                <w:rFonts w:hint="eastAsia"/>
+              </w:rPr>
+              <w:t>准备打卡</w:t>
+            </w:r>
+          </w:p>
+          <w:p>
+            <w:pPr>
+              <w:pStyle w:val="a4"/>
+              <w:ind w:left="360" w:firstLineChars="0" w:firstLine="0"/>
+            </w:pPr>
+            <w:r>
+              <w:rPr>
+                <w:rFonts w:hint="eastAsia"/>
+              </w:rPr>
+              <w:t>去除时间信息，在get</w:t>
+            </w:r>
+            <w:r>
+              <w:t xml:space="preserve"> </w:t>
+            </w:r>
+            <w:proofErr w:type="spellStart"/>
+            <w:r>
+              <w:rPr>
+                <w:rFonts w:hint="eastAsia"/>
+              </w:rPr>
+              <w:t>url</w:t>
+            </w:r>
+            <w:proofErr w:type="spellEnd"/>
+            <w:r>
+              <w:rPr>
+                <w:rFonts w:hint="eastAsia"/>
+              </w:rPr>
+              <w:t>中只保留日期信息</w:t>
+            </w:r>
+          </w:p>
+          <w:p>
+            <w:pPr>
+              <w:pStyle w:val="a4"/>
+              <w:ind w:left="360" w:firstLineChars="0" w:firstLine="0"/>
+            </w:pPr>
+            <w:r>
+              <w:rPr>
+                <w:rFonts w:hint="eastAsia"/>
+              </w:rPr>
+              <w:t>当返回yes时，message给出</w:t>
+            </w:r>
+            <w:proofErr w:type="gramStart"/>
+            <w:r>
+              <w:rPr>
+                <w:rFonts w:hint="eastAsia"/>
+              </w:rPr>
+              <w:t>二维码文本</w:t>
+            </w:r>
+            <w:proofErr w:type="gramEnd"/>
+            <w:r>
+              <w:rPr>
+                <w:rFonts w:hint="eastAsia"/>
+              </w:rPr>
+              <w:t>正则表达式</w:t>
+            </w:r>
+          </w:p>
+          <w:p>
+            <w:pPr>
+              <w:pStyle w:val="a4"/>
+              <w:numPr>
+                <w:ilvl w:val="0"/>
+                <w:numId w:val="1"/>
+              </w:numPr>
+              <w:ind w:firstLineChars="0"/>
+            </w:pPr>
+            <w:r>
+              <w:rPr>
+                <w:rFonts w:hint="eastAsia"/>
+              </w:rPr>
+              <w:t>基本用户信息</w:t>
+            </w:r>
+          </w:p>
+          <w:p>
+            <w:pPr>
+              <w:pStyle w:val="a4"/>
+              <w:ind w:left="360" w:firstLineChars="0" w:firstLine="0"/>
+              <w:rPr>
+                <w:rFonts w:hint="eastAsia"/>
+              </w:rPr>
+            </w:pPr>
+            <w:r>
+              <w:rPr>
+                <w:rFonts w:hint="eastAsia"/>
+              </w:rPr>
+              <w:t>删除clocked</w:t>
+            </w:r>
+          </w:p>
+        </w:tc>
+      </w:tr>
+      <w:tr>
+        <w:tc>
+          <w:tcPr>
+            <w:tcW w:w="2074" w:type="dxa"/>
+          </w:tcPr>
+          <w:p>
+            <w:pPr>
+              <w:rPr>
+                <w:rFonts w:hint="eastAsia"/>
+              </w:rPr>
+            </w:pPr>
+          </w:p>
+        </w:tc>
+        <w:tc>
+          <w:tcPr>
+            <w:tcW w:w="2074" w:type="dxa"/>
+          </w:tcPr>
+          <w:p>
+            <w:pPr>
+              <w:rPr>
+                <w:rFonts w:hint="eastAsia"/>
+              </w:rPr>
+            </w:pPr>
+          </w:p>
+        </w:tc>
+        <w:tc>
+          <w:tcPr>
+            <w:tcW w:w="2074" w:type="dxa"/>
+          </w:tcPr>
+          <w:p>
+            <w:pPr>
+              <w:rPr>
+                <w:rFonts w:hint="eastAsia"/>
+              </w:rPr>
+            </w:pPr>
+          </w:p>
+        </w:tc>
+        <w:tc>
+          <w:tcPr>
+            <w:tcW w:w="5538" w:type="dxa"/>
+          </w:tcPr>
+          <w:p>
+            <w:pPr>
+              <w:pStyle w:val="a4"/>
+              <w:numPr>
+                <w:ilvl w:val="0"/>
+                <w:numId w:val="1"/>
+              </w:numPr>
+              <w:ind w:firstLineChars="0"/>
+              <w:rPr>
+                <w:rFonts w:hint="eastAsia"/>
+              </w:rPr>
+            </w:pPr>
+          </w:p>
+        </w:tc>
+      </w:tr>
     </w:tbl>
     <w:p/>
     <w:p>
@@ -439,6 +804,72 @@
         <w:rPr>
           <w:rFonts w:hint="eastAsia"/>
         </w:rPr>
+        <w:t>用户状态查询 &lt;services</w:t>
+      </w:r>
+      <w:r>
+        <w:t>&gt;/</w:t>
+      </w:r>
+      <w:proofErr w:type="spellStart"/>
+      <w:r>
+        <w:rPr>
+          <w:rFonts w:hint="eastAsia"/>
+        </w:rPr>
+        <w:t>state</w:t>
+      </w:r>
+      <w:r>
+        <w:t>info?user</w:t>
+      </w:r>
+      <w:proofErr w:type="spellEnd"/>
+      <w:r>
+        <w:t>=&lt;id&gt;</w:t>
+      </w:r>
+    </w:p>
+    <w:p>
+      <w:r>
+        <w:rPr>
+          <w:rFonts w:hint="eastAsia"/>
+        </w:rPr>
+        <w:t>当用户注册成功后以及每次打开主界面时查询用户状态。返回的数据为：</w:t>
+      </w:r>
+    </w:p>
+    <w:p>
+      <w:r>
+        <w:rPr>
+          <w:rFonts w:hint="eastAsia"/>
+        </w:rPr>
+        <w:t>{</w:t>
+      </w:r>
+    </w:p>
+    <w:p>
+      <w:r>
+        <w:t xml:space="preserve">  </w:t>
+      </w:r>
+      <w:r>
+        <w:rPr>
+          <w:rFonts w:hint="eastAsia"/>
+        </w:rPr>
+        <w:t>state</w:t>
+      </w:r>
+      <w:r>
+        <w:t>: “”/*string. user state, may be ‘active’, ‘inactive’, ‘unknown’, only active user can operate UI*/</w:t>
+      </w:r>
+    </w:p>
+    <w:p>
+      <w:r>
+        <w:rPr>
+          <w:rFonts w:hint="eastAsia"/>
+        </w:rPr>
+        <w:t>}</w:t>
+      </w:r>
+    </w:p>
+    <w:p>
+      <w:pPr>
+        <w:pStyle w:val="2"/>
+      </w:pPr>
+      <w:r>
+        <w:rPr>
+          <w:rFonts w:hint="eastAsia"/>
+        </w:rPr>
         <w:t>基本</w:t>
       </w:r>
       <w:r>
@@ -603,460 +1034,844 @@
       </w:r>
     </w:p>
     <w:p>
+      <w:bookmarkStart w:id="0" w:name="_GoBack"/>
+      <w:bookmarkEnd w:id="0"/>
       <w:r>
         <w:t xml:space="preserve">  </w:t>
       </w:r>
-      <w:r>
-        <w:rPr>
-          <w:rFonts w:hint="eastAsia"/>
-        </w:rPr>
-        <w:t>stat</w:t>
-      </w:r>
-      <w:r>
-        <w:rPr>
-          <w:rFonts w:hint="eastAsia"/>
-        </w:rPr>
-        <w:t>e</w:t>
-      </w:r>
+      <w:proofErr w:type="spellStart"/>
+      <w:r>
+        <w:t>messageCount</w:t>
+      </w:r>
+      <w:proofErr w:type="spellEnd"/>
+      <w:r>
+        <w:t>: “”/*unread message count on server*/</w:t>
+      </w:r>
+    </w:p>
+    <w:p>
+      <w:r>
+        <w:t xml:space="preserve">  functions: [</w:t>
+      </w:r>
+    </w:p>
+    <w:p>
+      <w:r>
+        <w:t xml:space="preserve">    “”,</w:t>
+      </w:r>
+      <w:proofErr w:type="gramStart"/>
+      <w:r>
+        <w:t>””</w:t>
+      </w:r>
+      <w:proofErr w:type="gramEnd"/>
+      <w:r>
+        <w:t xml:space="preserve"> /*</w:t>
+      </w:r>
+      <w:r>
+        <w:rPr>
+          <w:rFonts w:hint="eastAsia"/>
+        </w:rPr>
+        <w:t xml:space="preserve">可使用的功能列表，可为 </w:t>
+      </w:r>
+      <w:r>
+        <w:t>"照相打卡", "打卡补录", "打卡修正", "加班申请", "消息推送", "</w:t>
+      </w:r>
+      <w:bookmarkStart w:id="1" w:name="OLE_LINK1"/>
+      <w:bookmarkStart w:id="2" w:name="OLE_LINK2"/>
+      <w:r>
+        <w:rPr>
+          <w:rFonts w:hint="eastAsia"/>
+        </w:rPr>
+        <w:t>未</w:t>
+      </w:r>
+      <w:r>
+        <w:t>审核</w:t>
+      </w:r>
+      <w:bookmarkEnd w:id="1"/>
+      <w:bookmarkEnd w:id="2"/>
+      <w:r>
+        <w:rPr>
+          <w:rFonts w:hint="eastAsia"/>
+        </w:rPr>
+        <w:t>项</w:t>
+      </w:r>
+      <w:r>
+        <w:t>", "月报查询"</w:t>
+      </w:r>
+      <w:r>
+        <w:t>*/</w:t>
+      </w:r>
+    </w:p>
+    <w:p>
+      <w:pPr>
+        <w:ind w:firstLineChars="100" w:firstLine="210"/>
+      </w:pPr>
+      <w:r>
+        <w:t>]</w:t>
+      </w:r>
+    </w:p>
+    <w:p>
+      <w:r>
+        <w:rPr>
+          <w:rFonts w:hint="eastAsia"/>
+        </w:rPr>
+        <w:t>}</w:t>
+      </w:r>
+    </w:p>
+    <w:p>
+      <w:pPr>
+        <w:pStyle w:val="2"/>
+      </w:pPr>
+      <w:r>
+        <w:rPr>
+          <w:rFonts w:hint="eastAsia"/>
+        </w:rPr>
+        <w:t>准备打卡 &lt;</w:t>
+      </w:r>
+      <w:r>
+        <w:t>services</w:t>
+      </w:r>
+      <w:r>
+        <w:rPr>
+          <w:rFonts w:hint="eastAsia"/>
+        </w:rPr>
+        <w:t>&gt;</w:t>
+      </w:r>
+      <w:r>
+        <w:t>/</w:t>
+      </w:r>
+      <w:proofErr w:type="spellStart"/>
+      <w:r>
+        <w:t>prepareclocking?</w:t>
+      </w:r>
+      <w:r>
+        <w:rPr>
+          <w:rFonts w:hint="eastAsia"/>
+        </w:rPr>
+        <w:t>user</w:t>
+      </w:r>
+      <w:proofErr w:type="spellEnd"/>
+      <w:r>
+        <w:t>=&lt;</w:t>
+      </w:r>
+      <w:r>
+        <w:rPr>
+          <w:highlight w:val="yellow"/>
+        </w:rPr>
+        <w:t>id</w:t>
+      </w:r>
+      <w:r>
+        <w:t>&gt;&amp;day=&lt;</w:t>
+      </w:r>
+      <w:proofErr w:type="spellStart"/>
+      <w:r>
+        <w:rPr>
+          <w:highlight w:val="yellow"/>
+        </w:rPr>
+        <w:t>yyyy</w:t>
+      </w:r>
+      <w:proofErr w:type="spellEnd"/>
+      <w:r>
+        <w:rPr>
+          <w:highlight w:val="yellow"/>
+        </w:rPr>
+        <w:t>-MM-</w:t>
+      </w:r>
+      <w:proofErr w:type="spellStart"/>
+      <w:r>
+        <w:rPr>
+          <w:rFonts w:hint="eastAsia"/>
+          <w:highlight w:val="yellow"/>
+        </w:rPr>
+        <w:t>dd</w:t>
+      </w:r>
+      <w:proofErr w:type="spellEnd"/>
+      <w:r>
+        <w:t>&gt;</w:t>
+      </w:r>
+    </w:p>
+    <w:p>
+      <w:r>
+        <w:rPr>
+          <w:rFonts w:hint="eastAsia"/>
+        </w:rPr>
+        <w:t>用于点击打卡图标时</w:t>
+      </w:r>
+      <w:r>
+        <w:rPr>
+          <w:rFonts w:hint="eastAsia"/>
+        </w:rPr>
+        <w:t>查询</w:t>
+      </w:r>
+      <w:r>
+        <w:rPr>
+          <w:rFonts w:hint="eastAsia"/>
+        </w:rPr>
+        <w:t>是否</w:t>
+      </w:r>
+      <w:r>
+        <w:rPr>
+          <w:rFonts w:hint="eastAsia"/>
+        </w:rPr>
+        <w:t>现在可以打卡</w:t>
+      </w:r>
+      <w:r>
+        <w:rPr>
+          <w:rFonts w:hint="eastAsia"/>
+        </w:rPr>
+        <w:t>。返回的数据为</w:t>
+      </w:r>
+    </w:p>
+    <w:p>
+      <w:r>
+        <w:rPr>
+          <w:rFonts w:hint="eastAsia"/>
+        </w:rPr>
+        <w:t>{</w:t>
+      </w:r>
+    </w:p>
+    <w:p>
+      <w:r>
+        <w:t xml:space="preserve">  </w:t>
+      </w:r>
+      <w:r>
+        <w:rPr>
+          <w:rFonts w:hint="eastAsia"/>
+        </w:rPr>
+        <w:t>result</w:t>
+      </w:r>
+      <w:r>
+        <w:t>: “”/*string. if user can clock or not. May be ‘</w:t>
+      </w:r>
+      <w:proofErr w:type="spellStart"/>
+      <w:r>
+        <w:t>yes’or</w:t>
+      </w:r>
+      <w:proofErr w:type="spellEnd"/>
+      <w:r>
+        <w:t xml:space="preserve"> ‘no’*/</w:t>
+      </w:r>
+    </w:p>
+    <w:p>
+      <w:r>
+        <w:t xml:space="preserve">  message: “”/*string. reason message if the result is ‘no’</w:t>
+      </w:r>
+      <w:r>
+        <w:t>, or regular expression for barcode text if the result is ‘yea’</w:t>
+      </w:r>
+      <w:r>
+        <w:t>*/</w:t>
+      </w:r>
+    </w:p>
+    <w:p>
+      <w:r>
+        <w:rPr>
+          <w:rFonts w:hint="eastAsia"/>
+        </w:rPr>
+        <w:t>}</w:t>
+      </w:r>
+    </w:p>
+    <w:p>
+      <w:pPr>
+        <w:pStyle w:val="2"/>
+      </w:pPr>
+      <w:r>
+        <w:rPr>
+          <w:rFonts w:hint="eastAsia"/>
+        </w:rPr>
+        <w:t>准备打卡补录</w:t>
+      </w:r>
+      <w:r>
+        <w:rPr>
+          <w:rFonts w:hint="eastAsia"/>
+        </w:rPr>
+        <w:t xml:space="preserve"> &lt;service</w:t>
+      </w:r>
+      <w:r>
+        <w:t>s&gt;/</w:t>
+      </w:r>
+      <w:proofErr w:type="spellStart"/>
+      <w:r>
+        <w:t>prepareamending?user</w:t>
+      </w:r>
+      <w:proofErr w:type="spellEnd"/>
+      <w:r>
+        <w:t>=&lt;</w:t>
+      </w:r>
+      <w:r>
+        <w:rPr>
+          <w:highlight w:val="yellow"/>
+        </w:rPr>
+        <w:t>id</w:t>
+      </w:r>
+      <w:r>
+        <w:t>&gt;</w:t>
+      </w:r>
+    </w:p>
+    <w:p>
+      <w:r>
+        <w:rPr>
+          <w:rFonts w:hint="eastAsia"/>
+        </w:rPr>
+        <w:t>用于点击打卡补录图标是查询是否现在可以补录。返回的数据为</w:t>
+      </w:r>
+    </w:p>
+    <w:p>
+      <w:r>
+        <w:rPr>
+          <w:rFonts w:hint="eastAsia"/>
+        </w:rPr>
+        <w:t>{</w:t>
+      </w:r>
+    </w:p>
+    <w:p>
+      <w:r>
+        <w:t xml:space="preserve">  </w:t>
+      </w:r>
+      <w:r>
+        <w:rPr>
+          <w:rFonts w:hint="eastAsia"/>
+        </w:rPr>
+        <w:t>result</w:t>
+      </w:r>
+      <w:r>
+        <w:t>: “”/*string. if user can clock or not. May be ‘</w:t>
+      </w:r>
+      <w:proofErr w:type="spellStart"/>
+      <w:r>
+        <w:t>yes’or</w:t>
+      </w:r>
+      <w:proofErr w:type="spellEnd"/>
+      <w:r>
+        <w:t xml:space="preserve"> ‘no’*/</w:t>
+      </w:r>
+    </w:p>
+    <w:p>
+      <w:r>
+        <w:t xml:space="preserve">  message: “”/*string. reason message if the result is ‘no’*/</w:t>
+      </w:r>
+    </w:p>
+    <w:p>
+      <w:r>
+        <w:rPr>
+          <w:rFonts w:hint="eastAsia"/>
+        </w:rPr>
+        <w:t>}</w:t>
+      </w:r>
+    </w:p>
+    <w:p>
+      <w:pPr>
+        <w:pStyle w:val="2"/>
+      </w:pPr>
+      <w:r>
+        <w:rPr>
+          <w:rFonts w:hint="eastAsia"/>
+        </w:rPr>
+        <w:t>准备打卡修正 &lt;service</w:t>
+      </w:r>
+      <w:r>
+        <w:t>s&gt;/</w:t>
+      </w:r>
+      <w:proofErr w:type="spellStart"/>
+      <w:r>
+        <w:t>prepareadjusting?user</w:t>
+      </w:r>
+      <w:proofErr w:type="spellEnd"/>
+      <w:r>
+        <w:t>=&lt;</w:t>
+      </w:r>
+      <w:r>
+        <w:rPr>
+          <w:highlight w:val="yellow"/>
+        </w:rPr>
+        <w:t>id</w:t>
+      </w:r>
+      <w:r>
+        <w:t>&gt;</w:t>
+      </w:r>
+    </w:p>
+    <w:p>
+      <w:r>
+        <w:rPr>
+          <w:rFonts w:hint="eastAsia"/>
+        </w:rPr>
+        <w:t>用于点击打卡修正图标是查询是否现在可以修正。返回的数据为</w:t>
+      </w:r>
+    </w:p>
+    <w:p>
+      <w:r>
+        <w:rPr>
+          <w:rFonts w:hint="eastAsia"/>
+        </w:rPr>
+        <w:t>{</w:t>
+      </w:r>
+    </w:p>
+    <w:p>
+      <w:r>
+        <w:t xml:space="preserve">  </w:t>
+      </w:r>
+      <w:r>
+        <w:rPr>
+          <w:rFonts w:hint="eastAsia"/>
+        </w:rPr>
+        <w:t>result</w:t>
+      </w:r>
+      <w:r>
+        <w:t>: “”/*string. if user can clock or not. May be ‘</w:t>
+      </w:r>
+      <w:proofErr w:type="spellStart"/>
+      <w:r>
+        <w:t>yes’or</w:t>
+      </w:r>
+      <w:proofErr w:type="spellEnd"/>
+      <w:r>
+        <w:t xml:space="preserve"> ‘no’*/</w:t>
+      </w:r>
+    </w:p>
+    <w:p>
+      <w:r>
+        <w:t xml:space="preserve">  message: “”/*string. reason message if the result is ‘no’*/</w:t>
+      </w:r>
+    </w:p>
+    <w:p>
+      <w:r>
+        <w:rPr>
+          <w:rFonts w:hint="eastAsia"/>
+        </w:rPr>
+        <w:t>}</w:t>
+      </w:r>
+    </w:p>
+    <w:p>
+      <w:pPr>
+        <w:pStyle w:val="2"/>
+      </w:pPr>
+      <w:r>
+        <w:rPr>
+          <w:rFonts w:hint="eastAsia"/>
+        </w:rPr>
+        <w:t>公司办公室信息 &lt;</w:t>
+      </w:r>
+      <w:r>
+        <w:t>services</w:t>
+      </w:r>
+      <w:r>
+        <w:rPr>
+          <w:rFonts w:hint="eastAsia"/>
+        </w:rPr>
+        <w:t>&gt;</w:t>
+      </w:r>
+      <w:r>
+        <w:t>/</w:t>
+      </w:r>
+      <w:proofErr w:type="spellStart"/>
+      <w:r>
+        <w:t>officeinfo?company</w:t>
+      </w:r>
+      <w:proofErr w:type="spellEnd"/>
+      <w:r>
+        <w:t>=&lt;</w:t>
+      </w:r>
+      <w:r>
+        <w:rPr>
+          <w:highlight w:val="yellow"/>
+        </w:rPr>
+        <w:t>company</w:t>
+      </w:r>
+      <w:r>
+        <w:t>&gt;</w:t>
+      </w:r>
+    </w:p>
+    <w:p>
+      <w:r>
+        <w:rPr>
+          <w:rFonts w:hint="eastAsia"/>
+        </w:rPr>
+        <w:t>用于打开照相打卡界面时查询公司信息。 返回的数据为</w:t>
+      </w:r>
+    </w:p>
+    <w:p>
+      <w:r>
+        <w:rPr>
+          <w:rFonts w:hint="eastAsia"/>
+        </w:rPr>
+        <w:t>{</w:t>
+      </w:r>
+    </w:p>
+    <w:p>
+      <w:r>
+        <w:t xml:space="preserve">  </w:t>
+      </w:r>
+      <w:proofErr w:type="spellStart"/>
+      <w:r>
+        <w:t>hiredOffice</w:t>
+      </w:r>
+      <w:proofErr w:type="spellEnd"/>
+      <w:r>
+        <w:t>: “”/*string. user department office where user is hired*</w:t>
+      </w:r>
+      <w:r>
+        <w:rPr>
+          <w:rFonts w:hint="eastAsia"/>
+        </w:rPr>
+        <w:t>/</w:t>
+      </w:r>
+    </w:p>
+    <w:p>
+      <w:pPr>
+        <w:ind w:firstLineChars="100" w:firstLine="210"/>
+      </w:pPr>
+      <w:r>
+        <w:t>offices: [ /*all office definitions*/</w:t>
+      </w:r>
+    </w:p>
+    <w:p>
+      <w:pPr>
+        <w:ind w:firstLineChars="100" w:firstLine="210"/>
+      </w:pPr>
+      <w:r>
+        <w:t xml:space="preserve">    {</w:t>
+      </w:r>
+    </w:p>
+    <w:p>
+      <w:pPr>
+        <w:ind w:firstLineChars="100" w:firstLine="210"/>
+      </w:pPr>
+      <w:r>
+        <w:t xml:space="preserve">      name: “”/*string. office name*/</w:t>
+      </w:r>
+    </w:p>
+    <w:p>
+      <w:pPr>
+        <w:ind w:firstLineChars="100" w:firstLine="210"/>
+      </w:pPr>
+      <w:r>
+        <w:t xml:space="preserve">      longitude: “”/*double. Longitude value of office location*/</w:t>
+      </w:r>
+    </w:p>
+    <w:p>
+      <w:pPr>
+        <w:ind w:firstLineChars="100" w:firstLine="210"/>
+      </w:pPr>
+      <w:r>
+        <w:t xml:space="preserve">      latitude: “”/*double. Latitude value of office location*/</w:t>
+      </w:r>
+    </w:p>
+    <w:p>
+      <w:pPr>
+        <w:ind w:firstLineChars="100" w:firstLine="210"/>
+      </w:pPr>
+      <w:r>
+        <w:t xml:space="preserve">      </w:t>
+      </w:r>
+      <w:proofErr w:type="spellStart"/>
+      <w:r>
+        <w:t>clockingDistance</w:t>
+      </w:r>
+      <w:proofErr w:type="spellEnd"/>
       <w:r>
         <w:t>: “”/*</w:t>
       </w:r>
       <w:r>
-        <w:t xml:space="preserve">string. </w:t>
-      </w:r>
-      <w:r>
-        <w:t>user state, may be ‘active’, ‘inactive’, ‘unknown’, only active user can operate UI*/</w:t>
-      </w:r>
-    </w:p>
-    <w:p>
-      <w:r>
-        <w:t xml:space="preserve">  clocked: “”/*string. if user already finishes clocking or not. May be “yes”, “no”, “</w:t>
-      </w:r>
-      <w:proofErr w:type="spellStart"/>
-      <w:r>
-        <w:t>noneed</w:t>
-      </w:r>
-      <w:proofErr w:type="spellEnd"/>
-      <w:proofErr w:type="gramStart"/>
-      <w:r>
-        <w:t>”</w:t>
-      </w:r>
-      <w:r>
-        <w:t>.</w:t>
-      </w:r>
-      <w:r>
-        <w:t>*</w:t>
-      </w:r>
-      <w:proofErr w:type="gramEnd"/>
+        <w:t>double in meter</w:t>
+      </w:r>
+      <w:r>
+        <w:t>. Distance to office for clocking*/</w:t>
+      </w:r>
+    </w:p>
+    <w:p>
+      <w:pPr>
+        <w:ind w:firstLineChars="100" w:firstLine="210"/>
+      </w:pPr>
+      <w:r>
+        <w:t xml:space="preserve">      </w:t>
+      </w:r>
+      <w:proofErr w:type="spellStart"/>
+      <w:r>
+        <w:t>clockingStartS</w:t>
+      </w:r>
+      <w:r>
+        <w:rPr>
+          <w:rFonts w:hint="eastAsia"/>
+        </w:rPr>
+        <w:t>econds</w:t>
+      </w:r>
+      <w:proofErr w:type="spellEnd"/>
+      <w:r>
+        <w:t>: “”/*</w:t>
+      </w:r>
+      <w:r>
+        <w:t>long in seconds</w:t>
+      </w:r>
+      <w:r>
+        <w:t xml:space="preserve">. Start </w:t>
+      </w:r>
+      <w:r>
+        <w:t>seconds from 00:00:00 for clocking</w:t>
+      </w:r>
+      <w:r>
+        <w:t>*/</w:t>
+      </w:r>
+    </w:p>
+    <w:p>
+      <w:pPr>
+        <w:ind w:firstLineChars="100" w:firstLine="210"/>
+      </w:pPr>
+      <w:r>
+        <w:t xml:space="preserve">      </w:t>
+      </w:r>
+      <w:proofErr w:type="spellStart"/>
+      <w:r>
+        <w:t>clockingStopSeconds</w:t>
+      </w:r>
+      <w:proofErr w:type="spellEnd"/>
+      <w:r>
+        <w:t>: “”/*</w:t>
+      </w:r>
+      <w:r>
+        <w:t>long in seconds. Stop seconds from 00:00:00</w:t>
+      </w:r>
+      <w:r>
+        <w:t xml:space="preserve"> for clocking*/</w:t>
+      </w:r>
+    </w:p>
+    <w:p>
+      <w:pPr>
+        <w:ind w:firstLineChars="300" w:firstLine="630"/>
+      </w:pPr>
+      <w:r>
+        <w:t>}</w:t>
+      </w:r>
+      <w:r>
+        <w:rPr>
+          <w:rFonts w:hint="eastAsia"/>
+        </w:rPr>
+        <w:t>,</w:t>
+      </w:r>
+    </w:p>
+    <w:p>
+      <w:pPr>
+        <w:ind w:firstLineChars="300" w:firstLine="630"/>
+      </w:pPr>
+      <w:r>
+        <w:t>……</w:t>
+      </w:r>
+    </w:p>
+    <w:p>
+      <w:pPr>
+        <w:ind w:firstLineChars="100" w:firstLine="210"/>
+      </w:pPr>
+      <w:r>
+        <w:t>]</w:t>
+      </w:r>
+    </w:p>
+    <w:p>
+      <w:r>
+        <w:rPr>
+          <w:rFonts w:hint="eastAsia"/>
+        </w:rPr>
+        <w:t>}</w:t>
+      </w:r>
+    </w:p>
+    <w:p>
+      <w:pPr>
+        <w:pStyle w:val="2"/>
+      </w:pPr>
+      <w:r>
+        <w:rPr>
+          <w:rFonts w:hint="eastAsia"/>
+        </w:rPr>
+        <w:t>组织信息 &lt;</w:t>
+      </w:r>
+      <w:r>
+        <w:t>services</w:t>
+      </w:r>
+      <w:r>
+        <w:rPr>
+          <w:rFonts w:hint="eastAsia"/>
+        </w:rPr>
+        <w:t>&gt;</w:t>
+      </w:r>
       <w:r>
         <w:t>/</w:t>
       </w:r>
-    </w:p>
-    <w:p>
-      <w:r>
+      <w:bookmarkStart w:id="3" w:name="OLE_LINK3"/>
+      <w:bookmarkStart w:id="4" w:name="OLE_LINK4"/>
+      <w:proofErr w:type="spellStart"/>
+      <w:r>
+        <w:t>organization</w:t>
+      </w:r>
+      <w:r>
+        <w:rPr>
+          <w:rFonts w:hint="eastAsia"/>
+        </w:rPr>
+        <w:t>info</w:t>
+      </w:r>
+      <w:bookmarkEnd w:id="3"/>
+      <w:bookmarkEnd w:id="4"/>
+      <w:r>
+        <w:t>?user</w:t>
+      </w:r>
+      <w:proofErr w:type="spellEnd"/>
+      <w:r>
+        <w:t>=&lt;</w:t>
+      </w:r>
+      <w:r>
+        <w:rPr>
+          <w:highlight w:val="yellow"/>
+        </w:rPr>
+        <w:t>id</w:t>
+      </w:r>
+      <w:r>
+        <w:t>&gt;</w:t>
+      </w:r>
+    </w:p>
+    <w:p>
+      <w:r>
+        <w:rPr>
+          <w:rFonts w:hint="eastAsia"/>
+        </w:rPr>
+        <w:t>用于打开补录</w:t>
+      </w:r>
+      <w:r>
+        <w:rPr>
+          <w:rFonts w:hint="eastAsia"/>
+        </w:rPr>
+        <w:t xml:space="preserve">, </w:t>
+      </w:r>
+      <w:r>
+        <w:rPr>
+          <w:rFonts w:hint="eastAsia"/>
+        </w:rPr>
+        <w:t>修正</w:t>
+      </w:r>
+      <w:r>
+        <w:rPr>
+          <w:rFonts w:hint="eastAsia"/>
+        </w:rPr>
+        <w:t>以及加班</w:t>
+      </w:r>
+      <w:r>
+        <w:rPr>
+          <w:rFonts w:hint="eastAsia"/>
+        </w:rPr>
+        <w:t>界面</w:t>
+      </w:r>
+      <w:r>
+        <w:rPr>
+          <w:rFonts w:hint="eastAsia"/>
+        </w:rPr>
+        <w:t>时</w:t>
+      </w:r>
+      <w:r>
+        <w:rPr>
+          <w:rFonts w:hint="eastAsia"/>
+        </w:rPr>
+        <w:t>查询用户的组织信息。返回的数据为</w:t>
+      </w:r>
+    </w:p>
+    <w:p>
+      <w:r>
+        <w:rPr>
+          <w:rFonts w:hint="eastAsia"/>
+        </w:rPr>
+        <w:t>{</w:t>
+      </w:r>
+    </w:p>
+    <w:p>
+      <w:r>
+        <w:rPr>
+          <w:rFonts w:hint="eastAsia"/>
+        </w:rPr>
         <w:t xml:space="preserve">  </w:t>
       </w:r>
-      <w:proofErr w:type="spellStart"/>
-      <w:r>
-        <w:t>messageCount</w:t>
-      </w:r>
-      <w:proofErr w:type="spellEnd"/>
-      <w:r>
-        <w:t>: “”/*unread message count on server*/</w:t>
-      </w:r>
-    </w:p>
-    <w:p>
-      <w:r>
-        <w:rPr>
-          <w:rFonts w:hint="eastAsia"/>
-        </w:rPr>
+      <w:r>
+        <w:t>manager: {</w:t>
+      </w:r>
+    </w:p>
+    <w:p>
+      <w:pPr>
+        <w:ind w:firstLine="420"/>
+      </w:pPr>
+      <w:r>
+        <w:t>name: “”/*manager name*/</w:t>
+      </w:r>
+    </w:p>
+    <w:p>
+      <w:pPr>
+        <w:ind w:firstLine="420"/>
+      </w:pPr>
+      <w:r>
+        <w:t>id: “”/*manager id*/</w:t>
+      </w:r>
+    </w:p>
+    <w:p>
+      <w:r>
+        <w:t xml:space="preserve">  },</w:t>
+      </w:r>
+    </w:p>
+    <w:p>
+      <w:r>
+        <w:t xml:space="preserve">  </w:t>
+      </w:r>
+      <w:proofErr w:type="spellStart"/>
+      <w:r>
+        <w:t>auditmanager</w:t>
+      </w:r>
+      <w:proofErr w:type="spellEnd"/>
+      <w:r>
+        <w:t>: {</w:t>
+      </w:r>
+    </w:p>
+    <w:p>
+      <w:pPr>
+        <w:ind w:firstLineChars="100" w:firstLine="210"/>
+      </w:pPr>
+      <w:r>
+        <w:rPr>
+          <w:rFonts w:hint="eastAsia"/>
+        </w:rPr>
+        <w:t xml:space="preserve">  name: </w:t>
+      </w:r>
+      <w:r>
+        <w:t>“”/*audit manager name*/</w:t>
+      </w:r>
+    </w:p>
+    <w:p>
+      <w:pPr>
+        <w:ind w:firstLineChars="100" w:firstLine="210"/>
+      </w:pPr>
+      <w:r>
+        <w:t xml:space="preserve">  id: “”/*audit manager id*/</w:t>
+      </w:r>
+    </w:p>
+    <w:p>
+      <w:pPr>
+        <w:ind w:firstLineChars="100" w:firstLine="210"/>
+      </w:pPr>
+      <w:r>
         <w:t>}</w:t>
       </w:r>
-    </w:p>
-    <w:p>
-      <w:pPr>
-        <w:pStyle w:val="2"/>
-      </w:pPr>
-      <w:r>
-        <w:rPr>
-          <w:rFonts w:hint="eastAsia"/>
-        </w:rPr>
-        <w:t>准备打卡 &lt;</w:t>
-      </w:r>
-      <w:r>
-        <w:t>services</w:t>
-      </w:r>
-      <w:r>
-        <w:rPr>
-          <w:rFonts w:hint="eastAsia"/>
-        </w:rPr>
-        <w:t>&gt;</w:t>
-      </w:r>
-      <w:r>
-        <w:t>/prepareclocking?</w:t>
-      </w:r>
-      <w:r>
-        <w:rPr>
-          <w:rFonts w:hint="eastAsia"/>
-        </w:rPr>
-        <w:t>user</w:t>
-      </w:r>
-      <w:r>
-        <w:t>=&lt;</w:t>
-      </w:r>
-      <w:r>
-        <w:rPr>
-          <w:highlight w:val="yellow"/>
-        </w:rPr>
-        <w:t>id</w:t>
-      </w:r>
-      <w:r>
-        <w:t>&gt;&amp;day=&lt;</w:t>
-      </w:r>
-      <w:r>
-        <w:rPr>
-          <w:highlight w:val="yellow"/>
-        </w:rPr>
-        <w:t>yyyy-MM-</w:t>
-      </w:r>
-      <w:r>
-        <w:rPr>
-          <w:rFonts w:hint="eastAsia"/>
-          <w:highlight w:val="yellow"/>
-        </w:rPr>
-        <w:t>dd</w:t>
-      </w:r>
-      <w:r>
-        <w:t>&gt;&amp;time=&lt;</w:t>
-      </w:r>
-      <w:r>
-        <w:rPr>
-          <w:highlight w:val="yellow"/>
-        </w:rPr>
-        <w:t>HH-mm-ss</w:t>
-      </w:r>
-      <w:r>
-        <w:t>&gt;</w:t>
-      </w:r>
-    </w:p>
-    <w:p>
-      <w:r>
-        <w:rPr>
-          <w:rFonts w:hint="eastAsia"/>
-        </w:rPr>
-        <w:t>用于点击打卡图标时</w:t>
-      </w:r>
-      <w:r>
-        <w:rPr>
-          <w:rFonts w:hint="eastAsia"/>
-        </w:rPr>
-        <w:t>查询</w:t>
-      </w:r>
-      <w:r>
-        <w:rPr>
-          <w:rFonts w:hint="eastAsia"/>
-        </w:rPr>
-        <w:t>是否</w:t>
-      </w:r>
-      <w:r>
-        <w:rPr>
-          <w:rFonts w:hint="eastAsia"/>
-        </w:rPr>
-        <w:t>现在可以打卡</w:t>
-      </w:r>
-      <w:r>
-        <w:rPr>
-          <w:rFonts w:hint="eastAsia"/>
-        </w:rPr>
-        <w:t>。返回的数据为</w:t>
-      </w:r>
-    </w:p>
-    <w:p>
-      <w:r>
-        <w:rPr>
-          <w:rFonts w:hint="eastAsia"/>
-        </w:rPr>
-        <w:t>{</w:t>
-      </w:r>
-    </w:p>
-    <w:p>
-      <w:r>
-        <w:t xml:space="preserve">  </w:t>
-      </w:r>
-      <w:r>
-        <w:rPr>
-          <w:rFonts w:hint="eastAsia"/>
-        </w:rPr>
-        <w:t>result</w:t>
-      </w:r>
-      <w:r>
-        <w:t>: “”/*string. if user can clock or not. May be ‘</w:t>
-      </w:r>
-      <w:proofErr w:type="spellStart"/>
-      <w:r>
-        <w:t>yes’or</w:t>
-      </w:r>
-      <w:proofErr w:type="spellEnd"/>
-      <w:r>
-        <w:t xml:space="preserve"> ‘no’*/</w:t>
-      </w:r>
-    </w:p>
-    <w:p>
-      <w:r>
-        <w:t xml:space="preserve">  message: “”/*string. reason message if the result is ‘no’*/</w:t>
-      </w:r>
-    </w:p>
-    <w:p>
-      <w:r>
-        <w:rPr>
-          <w:rFonts w:hint="eastAsia"/>
-        </w:rPr>
-        <w:t>}</w:t>
-      </w:r>
-    </w:p>
-    <w:p>
-      <w:pPr>
-        <w:pStyle w:val="2"/>
-      </w:pPr>
-      <w:r>
-        <w:rPr>
-          <w:rFonts w:hint="eastAsia"/>
-        </w:rPr>
-        <w:t>准备打卡补录</w:t>
-      </w:r>
-      <w:r>
-        <w:rPr>
-          <w:rFonts w:hint="eastAsia"/>
-        </w:rPr>
-        <w:t xml:space="preserve"> &lt;service</w:t>
-      </w:r>
-      <w:r>
-        <w:t>s&gt;/</w:t>
-      </w:r>
-      <w:proofErr w:type="spellStart"/>
-      <w:r>
-        <w:t>prepareamending?user</w:t>
-      </w:r>
-      <w:proofErr w:type="spellEnd"/>
-      <w:r>
-        <w:t>=&lt;</w:t>
-      </w:r>
-      <w:r>
-        <w:rPr>
-          <w:highlight w:val="yellow"/>
-        </w:rPr>
-        <w:t>id</w:t>
-      </w:r>
-      <w:r>
-        <w:t>&gt;</w:t>
-      </w:r>
-    </w:p>
-    <w:p>
-      <w:r>
-        <w:rPr>
-          <w:rFonts w:hint="eastAsia"/>
-        </w:rPr>
-        <w:t>用于点击打卡补录图标是查询是否现在可以补录。返回的数据为</w:t>
-      </w:r>
-    </w:p>
-    <w:p>
-      <w:r>
-        <w:rPr>
-          <w:rFonts w:hint="eastAsia"/>
-        </w:rPr>
-        <w:t>{</w:t>
-      </w:r>
-    </w:p>
-    <w:p>
-      <w:r>
-        <w:t xml:space="preserve">  </w:t>
-      </w:r>
-      <w:r>
-        <w:rPr>
-          <w:rFonts w:hint="eastAsia"/>
-        </w:rPr>
-        <w:t>result</w:t>
-      </w:r>
-      <w:r>
-        <w:t>: “”/*string. if user can clock or not. May be ‘</w:t>
-      </w:r>
-      <w:proofErr w:type="spellStart"/>
-      <w:r>
-        <w:t>yes’or</w:t>
-      </w:r>
-      <w:proofErr w:type="spellEnd"/>
-      <w:r>
-        <w:t xml:space="preserve"> ‘no’*/</w:t>
-      </w:r>
-    </w:p>
-    <w:p>
-      <w:r>
-        <w:t xml:space="preserve">  message: “”/*string. reason message if the result is ‘no’*/</w:t>
-      </w:r>
-    </w:p>
-    <w:p>
-      <w:r>
-        <w:rPr>
-          <w:rFonts w:hint="eastAsia"/>
-        </w:rPr>
-        <w:t>}</w:t>
-      </w:r>
-    </w:p>
-    <w:p>
-      <w:pPr>
-        <w:pStyle w:val="2"/>
-      </w:pPr>
-      <w:r>
-        <w:rPr>
-          <w:rFonts w:hint="eastAsia"/>
-        </w:rPr>
-        <w:t>准备打卡修正 &lt;service</w:t>
-      </w:r>
-      <w:r>
-        <w:t>s&gt;/</w:t>
-      </w:r>
-      <w:proofErr w:type="spellStart"/>
-      <w:r>
-        <w:t>prepareadjusting?user</w:t>
-      </w:r>
-      <w:proofErr w:type="spellEnd"/>
-      <w:r>
-        <w:t>=&lt;</w:t>
-      </w:r>
-      <w:r>
-        <w:rPr>
-          <w:highlight w:val="yellow"/>
-        </w:rPr>
-        <w:t>id</w:t>
-      </w:r>
-      <w:r>
-        <w:t>&gt;</w:t>
-      </w:r>
-    </w:p>
-    <w:p>
-      <w:r>
-        <w:rPr>
-          <w:rFonts w:hint="eastAsia"/>
-        </w:rPr>
-        <w:t>用于点击打卡修正图标是查询是否现在可以修正。返回的数据为</w:t>
-      </w:r>
-    </w:p>
-    <w:p>
-      <w:r>
-        <w:rPr>
-          <w:rFonts w:hint="eastAsia"/>
-        </w:rPr>
-        <w:t>{</w:t>
-      </w:r>
-    </w:p>
-    <w:p>
-      <w:r>
-        <w:t xml:space="preserve">  </w:t>
-      </w:r>
-      <w:r>
-        <w:rPr>
-          <w:rFonts w:hint="eastAsia"/>
-        </w:rPr>
-        <w:t>result</w:t>
-      </w:r>
-      <w:r>
-        <w:t>: “”/*string. if user can clock or not. May be ‘</w:t>
-      </w:r>
-      <w:proofErr w:type="spellStart"/>
-      <w:r>
-        <w:t>yes’or</w:t>
-      </w:r>
-      <w:proofErr w:type="spellEnd"/>
-      <w:r>
-        <w:t xml:space="preserve"> ‘no’*/</w:t>
-      </w:r>
-    </w:p>
-    <w:p>
-      <w:r>
-        <w:t xml:space="preserve">  message: “”/*string. reason message if the result is ‘no’*/</w:t>
-      </w:r>
-    </w:p>
-    <w:p>
-      <w:r>
-        <w:rPr>
-          <w:rFonts w:hint="eastAsia"/>
-        </w:rPr>
-        <w:t>}</w:t>
-      </w:r>
-    </w:p>
-    <w:p>
-      <w:pPr>
-        <w:pStyle w:val="2"/>
-      </w:pPr>
-      <w:r>
-        <w:rPr>
-          <w:rFonts w:hint="eastAsia"/>
-        </w:rPr>
-        <w:t>公司办公室信息 &lt;</w:t>
-      </w:r>
-      <w:r>
-        <w:t>services</w:t>
-      </w:r>
-      <w:r>
-        <w:rPr>
-          <w:rFonts w:hint="eastAsia"/>
-        </w:rPr>
-        <w:t>&gt;</w:t>
-      </w:r>
-      <w:r>
-        <w:t>/</w:t>
-      </w:r>
-      <w:proofErr w:type="spellStart"/>
-      <w:r>
-        <w:t>officeinfo?company</w:t>
-      </w:r>
-      <w:proofErr w:type="spellEnd"/>
-      <w:r>
-        <w:t>=&lt;</w:t>
-      </w:r>
-      <w:r>
-        <w:rPr>
-          <w:highlight w:val="yellow"/>
-        </w:rPr>
-        <w:t>company</w:t>
-      </w:r>
-      <w:r>
-        <w:t>&gt;</w:t>
-      </w:r>
-    </w:p>
-    <w:p>
-      <w:r>
-        <w:rPr>
-          <w:rFonts w:hint="eastAsia"/>
-        </w:rPr>
-        <w:t>用于打开照相打卡界面时查询公司信息。 返回的数据为</w:t>
-      </w:r>
-    </w:p>
-    <w:p>
-      <w:r>
-        <w:rPr>
-          <w:rFonts w:hint="eastAsia"/>
-        </w:rPr>
-        <w:t>{</w:t>
-      </w:r>
-    </w:p>
-    <w:p>
-      <w:r>
-        <w:t xml:space="preserve">  native: “”/*string. user department office where user is hired*</w:t>
-      </w:r>
-      <w:r>
-        <w:rPr>
-          <w:rFonts w:hint="eastAsia"/>
-        </w:rPr>
-        <w:t>/</w:t>
+      <w:r>
+        <w:t>,</w:t>
       </w:r>
     </w:p>
     <w:p>
       <w:pPr>
         <w:ind w:firstLineChars="100" w:firstLine="210"/>
       </w:pPr>
-      <w:r>
-        <w:t>offices: [ /*all office definitions*/</w:t>
+      <w:bookmarkStart w:id="5" w:name="OLE_LINK5"/>
+      <w:bookmarkStart w:id="6" w:name="OLE_LINK6"/>
+      <w:r>
+        <w:rPr>
+          <w:rFonts w:hint="eastAsia"/>
+        </w:rPr>
+        <w:t>collea</w:t>
+      </w:r>
+      <w:r>
+        <w:t>gues</w:t>
+      </w:r>
+      <w:bookmarkEnd w:id="5"/>
+      <w:bookmarkEnd w:id="6"/>
+      <w:r>
+        <w:t>: [ /*all colleagues under same manager*/</w:t>
       </w:r>
     </w:p>
     <w:p>
@@ -1064,7 +1879,7 @@
         <w:ind w:firstLineChars="100" w:firstLine="210"/>
       </w:pPr>
       <w:r>
-        <w:t xml:space="preserve">    {</w:t>
+        <w:t xml:space="preserve">  {</w:t>
       </w:r>
     </w:p>
     <w:p>
@@ -1072,7 +1887,7 @@
         <w:ind w:firstLineChars="100" w:firstLine="210"/>
       </w:pPr>
       <w:r>
-        <w:t xml:space="preserve">      name: “”/*string. office name*/</w:t>
+        <w:t xml:space="preserve">    name: “”/*colleague name*/</w:t>
       </w:r>
     </w:p>
     <w:p>
@@ -1080,7 +1895,23 @@
         <w:ind w:firstLineChars="100" w:firstLine="210"/>
       </w:pPr>
       <w:r>
-        <w:t xml:space="preserve">      longitude: “”/*double. Longitude value of office location*/</w:t>
+        <w:t xml:space="preserve">    id: “”/*colleague id*/</w:t>
+      </w:r>
+    </w:p>
+    <w:p>
+      <w:pPr>
+        <w:ind w:firstLineChars="200" w:firstLine="420"/>
+      </w:pPr>
+      <w:r>
+        <w:t>},</w:t>
+      </w:r>
+    </w:p>
+    <w:p>
+      <w:pPr>
+        <w:ind w:firstLineChars="200" w:firstLine="420"/>
+      </w:pPr>
+      <w:r>
+        <w:t>……</w:t>
       </w:r>
     </w:p>
     <w:p>
@@ -1088,368 +1919,22 @@
         <w:ind w:firstLineChars="100" w:firstLine="210"/>
       </w:pPr>
       <w:r>
-        <w:t xml:space="preserve">      latitude: “”/*double. Latitude value of office location*/</w:t>
+        <w:t>]</w:t>
       </w:r>
     </w:p>
     <w:p>
       <w:pPr>
         <w:ind w:firstLineChars="100" w:firstLine="210"/>
       </w:pPr>
-      <w:r>
-        <w:t xml:space="preserve">      </w:t>
-      </w:r>
-      <w:proofErr w:type="spellStart"/>
-      <w:r>
-        <w:t>clockingDistance</w:t>
-      </w:r>
-      <w:proofErr w:type="spellEnd"/>
-      <w:r>
-        <w:t>: “”/*integer. Distance to office for clocking*/</w:t>
-      </w:r>
-    </w:p>
-    <w:p>
-      <w:pPr>
-        <w:ind w:firstLineChars="100" w:firstLine="210"/>
-      </w:pPr>
-      <w:r>
-        <w:t xml:space="preserve">      </w:t>
-      </w:r>
-      <w:proofErr w:type="spellStart"/>
-      <w:r>
-        <w:t>clockingStartTime</w:t>
-      </w:r>
-      <w:proofErr w:type="spellEnd"/>
-      <w:r>
-        <w:t xml:space="preserve">: “”/*string in </w:t>
-      </w:r>
-      <w:proofErr w:type="spellStart"/>
-      <w:r>
-        <w:t>HH:</w:t>
-      </w:r>
-      <w:proofErr w:type="gramStart"/>
-      <w:r>
-        <w:t>mm:ss</w:t>
-      </w:r>
-      <w:proofErr w:type="spellEnd"/>
-      <w:proofErr w:type="gramEnd"/>
-      <w:r>
-        <w:t xml:space="preserve"> format. Start UTC time for clocking*/</w:t>
-      </w:r>
-    </w:p>
-    <w:p>
-      <w:pPr>
-        <w:ind w:firstLineChars="100" w:firstLine="210"/>
-      </w:pPr>
-      <w:r>
-        <w:t xml:space="preserve">      </w:t>
-      </w:r>
-      <w:proofErr w:type="spellStart"/>
-      <w:r>
-        <w:t>clockingStopTime</w:t>
-      </w:r>
-      <w:proofErr w:type="spellEnd"/>
-      <w:r>
-        <w:t xml:space="preserve">: “”/*string in </w:t>
-      </w:r>
-      <w:proofErr w:type="spellStart"/>
-      <w:r>
-        <w:t>HH:</w:t>
-      </w:r>
-      <w:proofErr w:type="gramStart"/>
-      <w:r>
-        <w:t>mm:ss</w:t>
-      </w:r>
-      <w:proofErr w:type="spellEnd"/>
-      <w:proofErr w:type="gramEnd"/>
-      <w:r>
-        <w:t xml:space="preserve"> format. Stop UTC time for clocking*/</w:t>
-      </w:r>
-    </w:p>
-    <w:p>
-      <w:pPr>
-        <w:ind w:firstLineChars="300" w:firstLine="630"/>
-      </w:pPr>
-      <w:r>
-        <w:t>}</w:t>
-      </w:r>
-      <w:r>
-        <w:rPr>
-          <w:rFonts w:hint="eastAsia"/>
-        </w:rPr>
-        <w:t>,</w:t>
-      </w:r>
-    </w:p>
-    <w:p>
-      <w:pPr>
-        <w:ind w:firstLineChars="300" w:firstLine="630"/>
-      </w:pPr>
-      <w:r>
-        <w:t>……</w:t>
-      </w:r>
-    </w:p>
-    <w:p>
-      <w:pPr>
-        <w:ind w:firstLineChars="100" w:firstLine="210"/>
-      </w:pPr>
-      <w:r>
-        <w:t>]</w:t>
-      </w:r>
-    </w:p>
-    <w:p>
-      <w:r>
-        <w:rPr>
-          <w:rFonts w:hint="eastAsia"/>
-        </w:rPr>
-        <w:t>}</w:t>
-      </w:r>
-    </w:p>
-    <w:p>
-      <w:pPr>
-        <w:pStyle w:val="2"/>
-      </w:pPr>
-      <w:r>
-        <w:rPr>
-          <w:rFonts w:hint="eastAsia"/>
-        </w:rPr>
-        <w:t>组织信息 &lt;</w:t>
-      </w:r>
-      <w:r>
-        <w:t>services</w:t>
-      </w:r>
-      <w:r>
-        <w:rPr>
-          <w:rFonts w:hint="eastAsia"/>
-        </w:rPr>
-        <w:t>&gt;</w:t>
-      </w:r>
-      <w:r>
-        <w:t>/</w:t>
-      </w:r>
-      <w:proofErr w:type="spellStart"/>
-      <w:r>
-        <w:t>organization</w:t>
-      </w:r>
-      <w:r>
-        <w:rPr>
-          <w:rFonts w:hint="eastAsia"/>
-        </w:rPr>
-        <w:t>info</w:t>
-      </w:r>
-      <w:r>
-        <w:t>?user</w:t>
-      </w:r>
-      <w:proofErr w:type="spellEnd"/>
-      <w:r>
-        <w:t>=&lt;</w:t>
-      </w:r>
-      <w:r>
-        <w:rPr>
-          <w:highlight w:val="yellow"/>
-        </w:rPr>
-        <w:t>id</w:t>
-      </w:r>
-      <w:r>
-        <w:t>&gt;</w:t>
-      </w:r>
-    </w:p>
-    <w:p>
-      <w:r>
-        <w:rPr>
-          <w:rFonts w:hint="eastAsia"/>
-        </w:rPr>
-        <w:t>用于打开补录</w:t>
-      </w:r>
-      <w:r>
-        <w:rPr>
-          <w:rFonts w:hint="eastAsia"/>
-        </w:rPr>
-        <w:t xml:space="preserve">, </w:t>
-      </w:r>
-      <w:r>
-        <w:rPr>
-          <w:rFonts w:hint="eastAsia"/>
-        </w:rPr>
-        <w:t>修正</w:t>
-      </w:r>
-      <w:r>
-        <w:rPr>
-          <w:rFonts w:hint="eastAsia"/>
-        </w:rPr>
-        <w:t>以及加班</w:t>
-      </w:r>
-      <w:r>
-        <w:rPr>
-          <w:rFonts w:hint="eastAsia"/>
-        </w:rPr>
-        <w:t>界面</w:t>
-      </w:r>
-      <w:r>
-        <w:rPr>
-          <w:rFonts w:hint="eastAsia"/>
-        </w:rPr>
-        <w:t>时</w:t>
-      </w:r>
-      <w:r>
-        <w:rPr>
-          <w:rFonts w:hint="eastAsia"/>
-        </w:rPr>
-        <w:t>查询用户的组织信息。返回的数据为</w:t>
-      </w:r>
-    </w:p>
-    <w:p>
-      <w:r>
-        <w:rPr>
-          <w:rFonts w:hint="eastAsia"/>
-        </w:rPr>
-        <w:t>{</w:t>
-      </w:r>
-    </w:p>
-    <w:p>
-      <w:r>
-        <w:rPr>
-          <w:rFonts w:hint="eastAsia"/>
-        </w:rPr>
-        <w:t xml:space="preserve">  </w:t>
-      </w:r>
-      <w:r>
-        <w:t>manager: {</w:t>
-      </w:r>
-    </w:p>
-    <w:p>
-      <w:pPr>
-        <w:ind w:firstLine="420"/>
-      </w:pPr>
-      <w:r>
-        <w:t>name: “”/*manager name*/</w:t>
-      </w:r>
-    </w:p>
-    <w:p>
-      <w:pPr>
-        <w:ind w:firstLine="420"/>
-      </w:pPr>
-      <w:r>
-        <w:t>id: “”/*manager id*/</w:t>
-      </w:r>
-    </w:p>
-    <w:p>
-      <w:r>
-        <w:t xml:space="preserve">  },</w:t>
-      </w:r>
-    </w:p>
-    <w:p>
-      <w:r>
-        <w:t xml:space="preserve">  </w:t>
-      </w:r>
-      <w:proofErr w:type="spellStart"/>
-      <w:r>
-        <w:t>auditmanager</w:t>
-      </w:r>
-      <w:proofErr w:type="spellEnd"/>
-      <w:r>
-        <w:t>: {</w:t>
-      </w:r>
-    </w:p>
-    <w:p>
-      <w:pPr>
-        <w:ind w:firstLineChars="100" w:firstLine="210"/>
-      </w:pPr>
-      <w:r>
-        <w:rPr>
-          <w:rFonts w:hint="eastAsia"/>
-        </w:rPr>
-        <w:t xml:space="preserve">  name: </w:t>
-      </w:r>
-      <w:r>
-        <w:t>“”/*audit manager name*/</w:t>
-      </w:r>
-    </w:p>
-    <w:p>
-      <w:pPr>
-        <w:ind w:firstLineChars="100" w:firstLine="210"/>
-      </w:pPr>
-      <w:r>
-        <w:t xml:space="preserve">  id: “”/*audit manager id*/</w:t>
-      </w:r>
-    </w:p>
-    <w:p>
-      <w:pPr>
-        <w:ind w:firstLineChars="100" w:firstLine="210"/>
-      </w:pPr>
-      <w:r>
-        <w:t>}</w:t>
-      </w:r>
-      <w:r>
-        <w:t>,</w:t>
-      </w:r>
-    </w:p>
-    <w:p>
-      <w:pPr>
-        <w:ind w:firstLineChars="100" w:firstLine="210"/>
-      </w:pPr>
-      <w:r>
-        <w:rPr>
-          <w:rFonts w:hint="eastAsia"/>
-        </w:rPr>
-        <w:t>collea</w:t>
-      </w:r>
-      <w:r>
-        <w:t>gues: [ /*all colleagues under same manager*/</w:t>
-      </w:r>
-    </w:p>
-    <w:p>
-      <w:pPr>
-        <w:ind w:firstLineChars="100" w:firstLine="210"/>
-      </w:pPr>
-      <w:r>
-        <w:t xml:space="preserve">  {</w:t>
-      </w:r>
-    </w:p>
-    <w:p>
-      <w:pPr>
-        <w:ind w:firstLineChars="100" w:firstLine="210"/>
-      </w:pPr>
-      <w:r>
-        <w:t xml:space="preserve">    name: “”/*colleague name*/</w:t>
-      </w:r>
-    </w:p>
-    <w:p>
-      <w:pPr>
-        <w:ind w:firstLineChars="100" w:firstLine="210"/>
-      </w:pPr>
-      <w:r>
-        <w:t xml:space="preserve">    id: “”/*colleague id*/</w:t>
-      </w:r>
-    </w:p>
-    <w:p>
-      <w:pPr>
-        <w:ind w:firstLineChars="200" w:firstLine="420"/>
-      </w:pPr>
-      <w:r>
-        <w:t>},</w:t>
-      </w:r>
-    </w:p>
-    <w:p>
-      <w:pPr>
-        <w:ind w:firstLineChars="200" w:firstLine="420"/>
-      </w:pPr>
-      <w:r>
-        <w:t>……</w:t>
-      </w:r>
-    </w:p>
-    <w:p>
-      <w:pPr>
-        <w:ind w:firstLineChars="100" w:firstLine="210"/>
-      </w:pPr>
-      <w:r>
-        <w:t>]</w:t>
-      </w:r>
-    </w:p>
-    <w:p>
-      <w:pPr>
-        <w:ind w:firstLineChars="100" w:firstLine="210"/>
-      </w:pPr>
-      <w:r>
-        <w:t>members: [ /*all member users under current user*/</w:t>
+      <w:bookmarkStart w:id="7" w:name="OLE_LINK7"/>
+      <w:bookmarkStart w:id="8" w:name="OLE_LINK8"/>
+      <w:r>
+        <w:t>members</w:t>
+      </w:r>
+      <w:bookmarkEnd w:id="7"/>
+      <w:bookmarkEnd w:id="8"/>
+      <w:r>
+        <w:t>: [ /*all member users under current user*/</w:t>
       </w:r>
     </w:p>
     <w:p>
@@ -2234,11 +2719,9 @@
         </w:rPr>
         <w:t>/</w:t>
       </w:r>
-      <w:proofErr w:type="spellStart"/>
-      <w:r>
-        <w:t>requestclocking</w:t>
-      </w:r>
-      <w:proofErr w:type="spellEnd"/>
+      <w:r>
+        <w:t>clocking</w:t>
+      </w:r>
     </w:p>
     <w:p>
       <w:r>
@@ -2417,6 +2900,11 @@
       </w:r>
     </w:p>
     <w:p>
+      <w:pPr>
+        <w:rPr>
+          <w:rFonts w:hint="eastAsia"/>
+        </w:rPr>
+      </w:pPr>
       <w:r>
         <w:t>}</w:t>
       </w:r>
@@ -2904,8 +3392,6 @@
         </w:rPr>
         <w:t>{</w:t>
       </w:r>
-      <w:bookmarkStart w:id="0" w:name="_GoBack"/>
-      <w:bookmarkEnd w:id="0"/>
     </w:p>
     <w:p>
       <w:pPr>
@@ -3049,12 +3535,109 @@
     <w:p/>
     <w:sectPr>
       <w:pgSz w:w="11906" w:h="16838"/>
-      <w:pgMar w:top="1440" w:right="1800" w:bottom="1440" w:left="1800" w:header="851" w:footer="992" w:gutter="0"/>
+      <w:pgMar w:top="1440" w:right="1133" w:bottom="1440" w:left="1800" w:header="851" w:footer="992" w:gutter="0"/>
       <w:cols w:space="425"/>
       <w:docGrid w:type="lines" w:linePitch="312"/>
     </w:sectPr>
   </w:body>
 </w:document>
+</file>
+
+<file path=word/numbering.xml><?xml version="1.0" encoding="utf-8"?>
+<w:numbering xmlns:wpc="http://schemas.microsoft.com/office/word/2010/wordprocessingCanvas" xmlns:cx="http://schemas.microsoft.com/office/drawing/2014/chartex" xmlns:cx1="http://schemas.microsoft.com/office/drawing/2015/9/8/chartex" xmlns:cx2="http://schemas.microsoft.com/office/drawing/2015/10/21/chartex" xmlns:mc="http://schemas.openxmlformats.org/markup-compatibility/2006" xmlns:o="urn:schemas-microsoft-com:office:office" xmlns:r="http://schemas.openxmlformats.org/officeDocument/2006/relationships" xmlns:m="http://schemas.openxmlformats.org/officeDocument/2006/math" xmlns:v="urn:schemas-microsoft-com:vml" xmlns:wp14="http://schemas.microsoft.com/office/word/2010/wordprocessingDrawing" xmlns:wp="http://schemas.openxmlformats.org/drawingml/2006/wordprocessingDrawing" xmlns:w10="urn:schemas-microsoft-com:office:word" xmlns:w="http://schemas.openxmlformats.org/wordprocessingml/2006/main" xmlns:w14="http://schemas.microsoft.com/office/word/2010/wordml" xmlns:w15="http://schemas.microsoft.com/office/word/2012/wordml" xmlns:w16se="http://schemas.microsoft.com/office/word/2015/wordml/symex" xmlns:wpg="http://schemas.microsoft.com/office/word/2010/wordprocessingGroup" xmlns:wpi="http://schemas.microsoft.com/office/word/2010/wordprocessingInk" xmlns:wne="http://schemas.microsoft.com/office/word/2006/wordml" xmlns:wps="http://schemas.microsoft.com/office/word/2010/wordprocessingShape" mc:Ignorable="w14 w15 w16se wp14">
+  <w:abstractNum w:abstractNumId="0" w15:restartNumberingAfterBreak="0">
+    <w:nsid w:val="3B4B6DA0"/>
+    <w:multiLevelType w:val="hybridMultilevel"/>
+    <w:tmpl w:val="8AF68FAE"/>
+    <w:lvl w:ilvl="0" w:tplc="AA70F95A">
+      <w:start w:val="1"/>
+      <w:numFmt w:val="decimal"/>
+      <w:lvlText w:val="%1."/>
+      <w:lvlJc w:val="left"/>
+      <w:pPr>
+        <w:ind w:left="360" w:hanging="360"/>
+      </w:pPr>
+      <w:rPr>
+        <w:rFonts w:hint="default"/>
+      </w:rPr>
+    </w:lvl>
+    <w:lvl w:ilvl="1" w:tplc="04090019" w:tentative="1">
+      <w:start w:val="1"/>
+      <w:numFmt w:val="lowerLetter"/>
+      <w:lvlText w:val="%2)"/>
+      <w:lvlJc w:val="left"/>
+      <w:pPr>
+        <w:ind w:left="840" w:hanging="420"/>
+      </w:pPr>
+    </w:lvl>
+    <w:lvl w:ilvl="2" w:tplc="0409001B" w:tentative="1">
+      <w:start w:val="1"/>
+      <w:numFmt w:val="lowerRoman"/>
+      <w:lvlText w:val="%3."/>
+      <w:lvlJc w:val="right"/>
+      <w:pPr>
+        <w:ind w:left="1260" w:hanging="420"/>
+      </w:pPr>
+    </w:lvl>
+    <w:lvl w:ilvl="3" w:tplc="0409000F" w:tentative="1">
+      <w:start w:val="1"/>
+      <w:numFmt w:val="decimal"/>
+      <w:lvlText w:val="%4."/>
+      <w:lvlJc w:val="left"/>
+      <w:pPr>
+        <w:ind w:left="1680" w:hanging="420"/>
+      </w:pPr>
+    </w:lvl>
+    <w:lvl w:ilvl="4" w:tplc="04090019" w:tentative="1">
+      <w:start w:val="1"/>
+      <w:numFmt w:val="lowerLetter"/>
+      <w:lvlText w:val="%5)"/>
+      <w:lvlJc w:val="left"/>
+      <w:pPr>
+        <w:ind w:left="2100" w:hanging="420"/>
+      </w:pPr>
+    </w:lvl>
+    <w:lvl w:ilvl="5" w:tplc="0409001B" w:tentative="1">
+      <w:start w:val="1"/>
+      <w:numFmt w:val="lowerRoman"/>
+      <w:lvlText w:val="%6."/>
+      <w:lvlJc w:val="right"/>
+      <w:pPr>
+        <w:ind w:left="2520" w:hanging="420"/>
+      </w:pPr>
+    </w:lvl>
+    <w:lvl w:ilvl="6" w:tplc="0409000F" w:tentative="1">
+      <w:start w:val="1"/>
+      <w:numFmt w:val="decimal"/>
+      <w:lvlText w:val="%7."/>
+      <w:lvlJc w:val="left"/>
+      <w:pPr>
+        <w:ind w:left="2940" w:hanging="420"/>
+      </w:pPr>
+    </w:lvl>
+    <w:lvl w:ilvl="7" w:tplc="04090019" w:tentative="1">
+      <w:start w:val="1"/>
+      <w:numFmt w:val="lowerLetter"/>
+      <w:lvlText w:val="%8)"/>
+      <w:lvlJc w:val="left"/>
+      <w:pPr>
+        <w:ind w:left="3360" w:hanging="420"/>
+      </w:pPr>
+    </w:lvl>
+    <w:lvl w:ilvl="8" w:tplc="0409001B" w:tentative="1">
+      <w:start w:val="1"/>
+      <w:numFmt w:val="lowerRoman"/>
+      <w:lvlText w:val="%9."/>
+      <w:lvlJc w:val="right"/>
+      <w:pPr>
+        <w:ind w:left="3780" w:hanging="420"/>
+      </w:pPr>
+    </w:lvl>
+  </w:abstractNum>
+  <w:num w:numId="1">
+    <w:abstractNumId w:val="0"/>
+  </w:num>
+</w:numbering>
 </file>
 
 <file path=word/styles.xml><?xml version="1.0" encoding="utf-8"?>
@@ -3071,7 +3654,7 @@
     </w:rPrDefault>
     <w:pPrDefault/>
   </w:docDefaults>
-  <w:latentStyles w:defLockedState="0" w:defUIPriority="99" w:defSemiHidden="0" w:defUnhideWhenUsed="0" w:defQFormat="0" w:count="372">
+  <w:latentStyles w:defLockedState="0" w:defUIPriority="99" w:defSemiHidden="0" w:defUnhideWhenUsed="0" w:defQFormat="0" w:count="373">
     <w:lsdException w:name="Normal" w:uiPriority="0" w:qFormat="1"/>
     <w:lsdException w:name="heading 1" w:uiPriority="9" w:qFormat="1"/>
     <w:lsdException w:name="heading 2" w:semiHidden="1" w:uiPriority="9" w:unhideWhenUsed="1" w:qFormat="1"/>
@@ -3177,7 +3760,6 @@
     <w:lsdException w:name="HTML Sample" w:semiHidden="1" w:unhideWhenUsed="1"/>
     <w:lsdException w:name="HTML Typewriter" w:semiHidden="1" w:unhideWhenUsed="1"/>
     <w:lsdException w:name="HTML Variable" w:semiHidden="1" w:unhideWhenUsed="1"/>
-    <w:lsdException w:name="Normal Table" w:semiHidden="1" w:unhideWhenUsed="1"/>
     <w:lsdException w:name="annotation subject" w:semiHidden="1" w:unhideWhenUsed="1"/>
     <w:lsdException w:name="No List" w:semiHidden="1" w:unhideWhenUsed="1"/>
     <w:lsdException w:name="Outline List 1" w:semiHidden="1" w:unhideWhenUsed="1"/>
@@ -3224,10 +3806,8 @@
     <w:lsdException w:name="Table Subtle 2" w:semiHidden="1" w:unhideWhenUsed="1"/>
     <w:lsdException w:name="Table Web 1" w:semiHidden="1" w:unhideWhenUsed="1"/>
     <w:lsdException w:name="Table Web 2" w:semiHidden="1" w:unhideWhenUsed="1"/>
-    <w:lsdException w:name="Table Web 3" w:semiHidden="1" w:unhideWhenUsed="1"/>
     <w:lsdException w:name="Balloon Text" w:semiHidden="1" w:unhideWhenUsed="1"/>
     <w:lsdException w:name="Table Grid" w:uiPriority="39"/>
-    <w:lsdException w:name="Table Theme" w:semiHidden="1" w:unhideWhenUsed="1"/>
     <w:lsdException w:name="Placeholder Text" w:semiHidden="1"/>
     <w:lsdException w:name="No Spacing" w:uiPriority="1" w:qFormat="1"/>
     <w:lsdException w:name="Light Shading" w:uiPriority="60"/>
@@ -3444,6 +4024,7 @@
     <w:lsdException w:name="List Table 6 Colorful Accent 6" w:uiPriority="51"/>
     <w:lsdException w:name="List Table 7 Colorful Accent 6" w:uiPriority="52"/>
     <w:lsdException w:name="Mention" w:semiHidden="1" w:unhideWhenUsed="1"/>
+    <w:lsdException w:name="Smart Hyperlink" w:semiHidden="1" w:unhideWhenUsed="1"/>
   </w:latentStyles>
   <w:style w:type="paragraph" w:default="1" w:styleId="a">
     <w:name w:val="Normal"/>
@@ -3603,6 +4184,16 @@
         <w:insideV w:val="single" w:sz="4" w:space="0" w:color="auto"/>
       </w:tblBorders>
     </w:tblPr>
+  </w:style>
+  <w:style w:type="paragraph" w:styleId="a4">
+    <w:name w:val="List Paragraph"/>
+    <w:basedOn w:val="a"/>
+    <w:uiPriority w:val="34"/>
+    <w:qFormat/>
+    <w:rsid w:val="001C04AB"/>
+    <w:pPr>
+      <w:ind w:firstLineChars="200" w:firstLine="420"/>
+    </w:pPr>
   </w:style>
 </w:styles>
 </file>

</xml_diff>